<commit_message>
Primele 5 slide-uri din prezentare
</commit_message>
<xml_diff>
--- a/Documentatie/Licenta.docx
+++ b/Documentatie/Licenta.docx
@@ -4,30 +4,610 @@
   <w:body>
     <w:p>
       <w:r>
-        <w:t>40-50 pagini</w:t>
-      </w:r>
+        <w:t xml:space="preserve">40-50 </w:t>
+      </w:r>
+      <w:proofErr w:type="spellStart"/>
+      <w:r>
+        <w:t>pagini</w:t>
+      </w:r>
+      <w:proofErr w:type="spellEnd"/>
     </w:p>
     <w:p>
       <w:r>
-        <w:t>1 capitol introducere (2-3 pagini) -contextul, de unde ti-a venit idea, de ce ai ales tema, statistici, problema pe care o rezolvi si motivatia, solutia(non-tehnic)</w:t>
+        <w:t xml:space="preserve">1 capitol </w:t>
+      </w:r>
+      <w:proofErr w:type="spellStart"/>
+      <w:r>
+        <w:t>introducere</w:t>
+      </w:r>
+      <w:proofErr w:type="spellEnd"/>
+      <w:r>
+        <w:t xml:space="preserve"> (2-3 </w:t>
+      </w:r>
+      <w:proofErr w:type="spellStart"/>
+      <w:r>
+        <w:t>pagini</w:t>
+      </w:r>
+      <w:proofErr w:type="spellEnd"/>
+      <w:r>
+        <w:t>) -</w:t>
+      </w:r>
+      <w:proofErr w:type="spellStart"/>
+      <w:r>
+        <w:t>contextul</w:t>
+      </w:r>
+      <w:proofErr w:type="spellEnd"/>
+      <w:r>
+        <w:t xml:space="preserve">, de </w:t>
+      </w:r>
+      <w:proofErr w:type="spellStart"/>
+      <w:r>
+        <w:t>unde</w:t>
+      </w:r>
+      <w:proofErr w:type="spellEnd"/>
+      <w:r>
+        <w:t xml:space="preserve"> </w:t>
+      </w:r>
+      <w:proofErr w:type="spellStart"/>
+      <w:r>
+        <w:t>ti</w:t>
+      </w:r>
+      <w:proofErr w:type="spellEnd"/>
+      <w:r>
+        <w:t xml:space="preserve">-a </w:t>
+      </w:r>
+      <w:proofErr w:type="spellStart"/>
+      <w:r>
+        <w:t>venit</w:t>
+      </w:r>
+      <w:proofErr w:type="spellEnd"/>
+      <w:r>
+        <w:t xml:space="preserve"> idea, de </w:t>
+      </w:r>
+      <w:proofErr w:type="spellStart"/>
+      <w:r>
+        <w:t>ce</w:t>
+      </w:r>
+      <w:proofErr w:type="spellEnd"/>
+      <w:r>
+        <w:t xml:space="preserve"> ai ales </w:t>
+      </w:r>
+      <w:proofErr w:type="spellStart"/>
+      <w:r>
+        <w:t>tema</w:t>
+      </w:r>
+      <w:proofErr w:type="spellEnd"/>
+      <w:r>
+        <w:t xml:space="preserve">, </w:t>
+      </w:r>
+      <w:proofErr w:type="spellStart"/>
+      <w:r>
+        <w:t>statistici</w:t>
+      </w:r>
+      <w:proofErr w:type="spellEnd"/>
+      <w:r>
+        <w:t xml:space="preserve">, </w:t>
+      </w:r>
+      <w:proofErr w:type="spellStart"/>
+      <w:r>
+        <w:t>problema</w:t>
+      </w:r>
+      <w:proofErr w:type="spellEnd"/>
+      <w:r>
+        <w:t xml:space="preserve"> pe care o </w:t>
+      </w:r>
+      <w:proofErr w:type="spellStart"/>
+      <w:r>
+        <w:t>rezolvi</w:t>
+      </w:r>
+      <w:proofErr w:type="spellEnd"/>
+      <w:r>
+        <w:t xml:space="preserve"> </w:t>
+      </w:r>
+      <w:proofErr w:type="spellStart"/>
+      <w:r>
+        <w:t>si</w:t>
+      </w:r>
+      <w:proofErr w:type="spellEnd"/>
+      <w:r>
+        <w:t xml:space="preserve"> </w:t>
+      </w:r>
+      <w:proofErr w:type="spellStart"/>
+      <w:r>
+        <w:t>motivatia</w:t>
+      </w:r>
+      <w:proofErr w:type="spellEnd"/>
+      <w:r>
+        <w:t xml:space="preserve">, </w:t>
+      </w:r>
+      <w:proofErr w:type="spellStart"/>
+      <w:r>
+        <w:t>solutia</w:t>
+      </w:r>
+      <w:proofErr w:type="spellEnd"/>
+      <w:r>
+        <w:t>(non-</w:t>
+      </w:r>
+      <w:proofErr w:type="spellStart"/>
+      <w:r>
+        <w:t>tehnic</w:t>
+      </w:r>
+      <w:proofErr w:type="spellEnd"/>
+      <w:r>
+        <w:t>)</w:t>
       </w:r>
     </w:p>
     <w:p>
       <w:r>
-        <w:t>2 cap, state of the art, analiza solutiilor similar, analiza domeniului, ce aplicatii vandabile exista(nest) si alte solutii, solutii de open source(2-5 pagini), cum te diferentiezi si cum te compari.</w:t>
+        <w:t xml:space="preserve">2 cap, state of the art, </w:t>
+      </w:r>
+      <w:proofErr w:type="spellStart"/>
+      <w:r>
+        <w:t>analiza</w:t>
+      </w:r>
+      <w:proofErr w:type="spellEnd"/>
+      <w:r>
+        <w:t xml:space="preserve"> </w:t>
+      </w:r>
+      <w:proofErr w:type="spellStart"/>
+      <w:r>
+        <w:t>solutiilor</w:t>
+      </w:r>
+      <w:proofErr w:type="spellEnd"/>
+      <w:r>
+        <w:t xml:space="preserve"> similar, </w:t>
+      </w:r>
+      <w:proofErr w:type="spellStart"/>
+      <w:r>
+        <w:t>analiza</w:t>
+      </w:r>
+      <w:proofErr w:type="spellEnd"/>
+      <w:r>
+        <w:t xml:space="preserve"> </w:t>
+      </w:r>
+      <w:proofErr w:type="spellStart"/>
+      <w:r>
+        <w:t>domeniului</w:t>
+      </w:r>
+      <w:proofErr w:type="spellEnd"/>
+      <w:r>
+        <w:t xml:space="preserve">, </w:t>
+      </w:r>
+      <w:proofErr w:type="spellStart"/>
+      <w:r>
+        <w:t>ce</w:t>
+      </w:r>
+      <w:proofErr w:type="spellEnd"/>
+      <w:r>
+        <w:t xml:space="preserve"> </w:t>
+      </w:r>
+      <w:proofErr w:type="spellStart"/>
+      <w:r>
+        <w:t>aplicatii</w:t>
+      </w:r>
+      <w:proofErr w:type="spellEnd"/>
+      <w:r>
+        <w:t xml:space="preserve"> </w:t>
+      </w:r>
+      <w:proofErr w:type="spellStart"/>
+      <w:r>
+        <w:t>vandabile</w:t>
+      </w:r>
+      <w:proofErr w:type="spellEnd"/>
+      <w:r>
+        <w:t xml:space="preserve"> </w:t>
+      </w:r>
+      <w:proofErr w:type="spellStart"/>
+      <w:r>
+        <w:t>exista</w:t>
+      </w:r>
+      <w:proofErr w:type="spellEnd"/>
+      <w:r>
+        <w:t xml:space="preserve">(nest) </w:t>
+      </w:r>
+      <w:proofErr w:type="spellStart"/>
+      <w:r>
+        <w:t>si</w:t>
+      </w:r>
+      <w:proofErr w:type="spellEnd"/>
+      <w:r>
+        <w:t xml:space="preserve"> </w:t>
+      </w:r>
+      <w:proofErr w:type="spellStart"/>
+      <w:r>
+        <w:t>alte</w:t>
+      </w:r>
+      <w:proofErr w:type="spellEnd"/>
+      <w:r>
+        <w:t xml:space="preserve"> </w:t>
+      </w:r>
+      <w:proofErr w:type="spellStart"/>
+      <w:r>
+        <w:t>solutii</w:t>
+      </w:r>
+      <w:proofErr w:type="spellEnd"/>
+      <w:r>
+        <w:t xml:space="preserve">, </w:t>
+      </w:r>
+      <w:proofErr w:type="spellStart"/>
+      <w:r>
+        <w:t>solutii</w:t>
+      </w:r>
+      <w:proofErr w:type="spellEnd"/>
+      <w:r>
+        <w:t xml:space="preserve"> de open </w:t>
+      </w:r>
+      <w:proofErr w:type="gramStart"/>
+      <w:r>
+        <w:t>source(</w:t>
+      </w:r>
+      <w:proofErr w:type="gramEnd"/>
+      <w:r>
+        <w:t xml:space="preserve">2-5 </w:t>
+      </w:r>
+      <w:proofErr w:type="spellStart"/>
+      <w:r>
+        <w:t>pagini</w:t>
+      </w:r>
+      <w:proofErr w:type="spellEnd"/>
+      <w:r>
+        <w:t xml:space="preserve">), cum </w:t>
+      </w:r>
+      <w:proofErr w:type="spellStart"/>
+      <w:r>
+        <w:t>te</w:t>
+      </w:r>
+      <w:proofErr w:type="spellEnd"/>
+      <w:r>
+        <w:t xml:space="preserve"> </w:t>
+      </w:r>
+      <w:proofErr w:type="spellStart"/>
+      <w:r>
+        <w:t>diferentiezi</w:t>
+      </w:r>
+      <w:proofErr w:type="spellEnd"/>
+      <w:r>
+        <w:t xml:space="preserve"> </w:t>
+      </w:r>
+      <w:proofErr w:type="spellStart"/>
+      <w:r>
+        <w:t>si</w:t>
+      </w:r>
+      <w:proofErr w:type="spellEnd"/>
+      <w:r>
+        <w:t xml:space="preserve"> cum </w:t>
+      </w:r>
+      <w:proofErr w:type="spellStart"/>
+      <w:r>
+        <w:t>te</w:t>
+      </w:r>
+      <w:proofErr w:type="spellEnd"/>
+      <w:r>
+        <w:t xml:space="preserve"> </w:t>
+      </w:r>
+      <w:proofErr w:type="spellStart"/>
+      <w:r>
+        <w:t>compari</w:t>
+      </w:r>
+      <w:proofErr w:type="spellEnd"/>
+      <w:r>
+        <w:t>.</w:t>
       </w:r>
     </w:p>
     <w:p>
       <w:r>
-        <w:t>3 cap – 30%din lucrare. Fundamente teoretice(subcapitole) ce concept teoretice pt a implemnta solutea(descriere de componente, histereza, placile folosite, senzorii folositi, filtrarea semnalelor, nu cum le-ai folosit).</w:t>
+        <w:t xml:space="preserve">3 cap – 30%din </w:t>
+      </w:r>
+      <w:proofErr w:type="spellStart"/>
+      <w:r>
+        <w:t>lucrare</w:t>
+      </w:r>
+      <w:proofErr w:type="spellEnd"/>
+      <w:r>
+        <w:t xml:space="preserve">. </w:t>
+      </w:r>
+      <w:proofErr w:type="spellStart"/>
+      <w:r>
+        <w:t>Fundamente</w:t>
+      </w:r>
+      <w:proofErr w:type="spellEnd"/>
+      <w:r>
+        <w:t xml:space="preserve"> </w:t>
+      </w:r>
+      <w:proofErr w:type="spellStart"/>
+      <w:r>
+        <w:t>teoretice</w:t>
+      </w:r>
+      <w:proofErr w:type="spellEnd"/>
+      <w:r>
+        <w:t>(</w:t>
+      </w:r>
+      <w:proofErr w:type="spellStart"/>
+      <w:r>
+        <w:t>subcapitole</w:t>
+      </w:r>
+      <w:proofErr w:type="spellEnd"/>
+      <w:r>
+        <w:t xml:space="preserve">) </w:t>
+      </w:r>
+      <w:proofErr w:type="spellStart"/>
+      <w:r>
+        <w:t>ce</w:t>
+      </w:r>
+      <w:proofErr w:type="spellEnd"/>
+      <w:r>
+        <w:t xml:space="preserve"> concept </w:t>
+      </w:r>
+      <w:proofErr w:type="spellStart"/>
+      <w:r>
+        <w:t>teoretice</w:t>
+      </w:r>
+      <w:proofErr w:type="spellEnd"/>
+      <w:r>
+        <w:t xml:space="preserve"> </w:t>
+      </w:r>
+      <w:proofErr w:type="spellStart"/>
+      <w:r>
+        <w:t>pt</w:t>
+      </w:r>
+      <w:proofErr w:type="spellEnd"/>
+      <w:r>
+        <w:t xml:space="preserve"> a </w:t>
+      </w:r>
+      <w:proofErr w:type="spellStart"/>
+      <w:r>
+        <w:t>implemnta</w:t>
+      </w:r>
+      <w:proofErr w:type="spellEnd"/>
+      <w:r>
+        <w:t xml:space="preserve"> </w:t>
+      </w:r>
+      <w:proofErr w:type="spellStart"/>
+      <w:proofErr w:type="gramStart"/>
+      <w:r>
+        <w:t>solutea</w:t>
+      </w:r>
+      <w:proofErr w:type="spellEnd"/>
+      <w:r>
+        <w:t>(</w:t>
+      </w:r>
+      <w:proofErr w:type="spellStart"/>
+      <w:proofErr w:type="gramEnd"/>
+      <w:r>
+        <w:t>descriere</w:t>
+      </w:r>
+      <w:proofErr w:type="spellEnd"/>
+      <w:r>
+        <w:t xml:space="preserve"> de </w:t>
+      </w:r>
+      <w:proofErr w:type="spellStart"/>
+      <w:r>
+        <w:t>componente</w:t>
+      </w:r>
+      <w:proofErr w:type="spellEnd"/>
+      <w:r>
+        <w:t xml:space="preserve">, </w:t>
+      </w:r>
+      <w:proofErr w:type="spellStart"/>
+      <w:r>
+        <w:t>histereza</w:t>
+      </w:r>
+      <w:proofErr w:type="spellEnd"/>
+      <w:r>
+        <w:t xml:space="preserve">, </w:t>
+      </w:r>
+      <w:proofErr w:type="spellStart"/>
+      <w:r>
+        <w:t>placile</w:t>
+      </w:r>
+      <w:proofErr w:type="spellEnd"/>
+      <w:r>
+        <w:t xml:space="preserve"> </w:t>
+      </w:r>
+      <w:proofErr w:type="spellStart"/>
+      <w:r>
+        <w:t>folosite</w:t>
+      </w:r>
+      <w:proofErr w:type="spellEnd"/>
+      <w:r>
+        <w:t xml:space="preserve">, </w:t>
+      </w:r>
+      <w:proofErr w:type="spellStart"/>
+      <w:r>
+        <w:t>senzorii</w:t>
+      </w:r>
+      <w:proofErr w:type="spellEnd"/>
+      <w:r>
+        <w:t xml:space="preserve"> </w:t>
+      </w:r>
+      <w:proofErr w:type="spellStart"/>
+      <w:r>
+        <w:t>folositi</w:t>
+      </w:r>
+      <w:proofErr w:type="spellEnd"/>
+      <w:r>
+        <w:t xml:space="preserve">, </w:t>
+      </w:r>
+      <w:proofErr w:type="spellStart"/>
+      <w:r>
+        <w:t>filtrarea</w:t>
+      </w:r>
+      <w:proofErr w:type="spellEnd"/>
+      <w:r>
+        <w:t xml:space="preserve"> </w:t>
+      </w:r>
+      <w:proofErr w:type="spellStart"/>
+      <w:r>
+        <w:t>semnalelor</w:t>
+      </w:r>
+      <w:proofErr w:type="spellEnd"/>
+      <w:r>
+        <w:t xml:space="preserve">, nu cum le-ai </w:t>
+      </w:r>
+      <w:proofErr w:type="spellStart"/>
+      <w:r>
+        <w:t>folosit</w:t>
+      </w:r>
+      <w:proofErr w:type="spellEnd"/>
+      <w:r>
+        <w:t>).</w:t>
       </w:r>
     </w:p>
     <w:p>
       <w:r>
-        <w:t>4 cap – dezvoltarea solutiei(50-60%) – specificarea cerintelor(descrie cerintele aplicatiei din punct de vedere tehnic)</w:t>
-      </w:r>
-      <w:r>
-        <w:t>(descriere cerintelor, scheme si cuvinte, cerinte functionale si nefunctionale, use case)</w:t>
+        <w:t xml:space="preserve">4 cap – </w:t>
+      </w:r>
+      <w:proofErr w:type="spellStart"/>
+      <w:r>
+        <w:t>dezvoltarea</w:t>
+      </w:r>
+      <w:proofErr w:type="spellEnd"/>
+      <w:r>
+        <w:t xml:space="preserve"> </w:t>
+      </w:r>
+      <w:proofErr w:type="spellStart"/>
+      <w:proofErr w:type="gramStart"/>
+      <w:r>
+        <w:t>solutiei</w:t>
+      </w:r>
+      <w:proofErr w:type="spellEnd"/>
+      <w:r>
+        <w:t>(</w:t>
+      </w:r>
+      <w:proofErr w:type="gramEnd"/>
+      <w:r>
+        <w:t xml:space="preserve">50-60%) – </w:t>
+      </w:r>
+      <w:proofErr w:type="spellStart"/>
+      <w:r>
+        <w:t>specificarea</w:t>
+      </w:r>
+      <w:proofErr w:type="spellEnd"/>
+      <w:r>
+        <w:t xml:space="preserve"> </w:t>
+      </w:r>
+      <w:proofErr w:type="spellStart"/>
+      <w:r>
+        <w:t>cerintelor</w:t>
+      </w:r>
+      <w:proofErr w:type="spellEnd"/>
+      <w:r>
+        <w:t>(</w:t>
+      </w:r>
+      <w:proofErr w:type="spellStart"/>
+      <w:r>
+        <w:t>descrie</w:t>
+      </w:r>
+      <w:proofErr w:type="spellEnd"/>
+      <w:r>
+        <w:t xml:space="preserve"> </w:t>
+      </w:r>
+      <w:proofErr w:type="spellStart"/>
+      <w:r>
+        <w:t>cerintele</w:t>
+      </w:r>
+      <w:proofErr w:type="spellEnd"/>
+      <w:r>
+        <w:t xml:space="preserve"> </w:t>
+      </w:r>
+      <w:proofErr w:type="spellStart"/>
+      <w:r>
+        <w:t>aplicatiei</w:t>
+      </w:r>
+      <w:proofErr w:type="spellEnd"/>
+      <w:r>
+        <w:t xml:space="preserve"> din </w:t>
+      </w:r>
+      <w:proofErr w:type="spellStart"/>
+      <w:r>
+        <w:t>punct</w:t>
+      </w:r>
+      <w:proofErr w:type="spellEnd"/>
+      <w:r>
+        <w:t xml:space="preserve"> de </w:t>
+      </w:r>
+      <w:proofErr w:type="spellStart"/>
+      <w:r>
+        <w:t>vedere</w:t>
+      </w:r>
+      <w:proofErr w:type="spellEnd"/>
+      <w:r>
+        <w:t xml:space="preserve"> </w:t>
+      </w:r>
+      <w:proofErr w:type="spellStart"/>
+      <w:r>
+        <w:t>tehnic</w:t>
+      </w:r>
+      <w:proofErr w:type="spellEnd"/>
+      <w:r>
+        <w:t>)</w:t>
+      </w:r>
+      <w:r>
+        <w:t>(</w:t>
+      </w:r>
+      <w:proofErr w:type="spellStart"/>
+      <w:r>
+        <w:t>descriere</w:t>
+      </w:r>
+      <w:proofErr w:type="spellEnd"/>
+      <w:r>
+        <w:t xml:space="preserve"> </w:t>
+      </w:r>
+      <w:proofErr w:type="spellStart"/>
+      <w:r>
+        <w:t>cerintelor</w:t>
+      </w:r>
+      <w:proofErr w:type="spellEnd"/>
+      <w:r>
+        <w:t xml:space="preserve">, scheme </w:t>
+      </w:r>
+      <w:proofErr w:type="spellStart"/>
+      <w:r>
+        <w:t>si</w:t>
+      </w:r>
+      <w:proofErr w:type="spellEnd"/>
+      <w:r>
+        <w:t xml:space="preserve"> </w:t>
+      </w:r>
+      <w:proofErr w:type="spellStart"/>
+      <w:r>
+        <w:t>cuvinte</w:t>
+      </w:r>
+      <w:proofErr w:type="spellEnd"/>
+      <w:r>
+        <w:t xml:space="preserve">, </w:t>
+      </w:r>
+      <w:proofErr w:type="spellStart"/>
+      <w:r>
+        <w:t>cerinte</w:t>
+      </w:r>
+      <w:proofErr w:type="spellEnd"/>
+      <w:r>
+        <w:t xml:space="preserve"> </w:t>
+      </w:r>
+      <w:proofErr w:type="spellStart"/>
+      <w:r>
+        <w:t>functionale</w:t>
+      </w:r>
+      <w:proofErr w:type="spellEnd"/>
+      <w:r>
+        <w:t xml:space="preserve"> </w:t>
+      </w:r>
+      <w:proofErr w:type="spellStart"/>
+      <w:r>
+        <w:t>si</w:t>
+      </w:r>
+      <w:proofErr w:type="spellEnd"/>
+      <w:r>
+        <w:t xml:space="preserve"> </w:t>
+      </w:r>
+      <w:proofErr w:type="spellStart"/>
+      <w:r>
+        <w:t>nefunctionale</w:t>
+      </w:r>
+      <w:proofErr w:type="spellEnd"/>
+      <w:r>
+        <w:t>, use case)</w:t>
       </w:r>
     </w:p>
     <w:p>
@@ -35,16 +615,92 @@
         <w:ind w:firstLine="720"/>
       </w:pPr>
       <w:r>
-        <w:t>-arhitectura solutiei</w:t>
-      </w:r>
+        <w:t>-</w:t>
+      </w:r>
+      <w:proofErr w:type="spellStart"/>
+      <w:r>
+        <w:t>arhitectura</w:t>
+      </w:r>
+      <w:proofErr w:type="spellEnd"/>
+      <w:r>
+        <w:t xml:space="preserve"> </w:t>
+      </w:r>
+      <w:proofErr w:type="spellStart"/>
+      <w:r>
+        <w:t>solutiei</w:t>
+      </w:r>
+      <w:proofErr w:type="spellEnd"/>
     </w:p>
     <w:p>
       <w:pPr>
         <w:ind w:firstLine="720"/>
       </w:pPr>
       <w:r>
-        <w:t>-proiectare detaliata(diagrame de clasa, de secventa, scheme logice, scheme hardware, modulele aplicatiei</w:t>
-      </w:r>
+        <w:t>-</w:t>
+      </w:r>
+      <w:proofErr w:type="spellStart"/>
+      <w:r>
+        <w:t>proiectare</w:t>
+      </w:r>
+      <w:proofErr w:type="spellEnd"/>
+      <w:r>
+        <w:t xml:space="preserve"> </w:t>
+      </w:r>
+      <w:proofErr w:type="spellStart"/>
+      <w:proofErr w:type="gramStart"/>
+      <w:r>
+        <w:t>detaliata</w:t>
+      </w:r>
+      <w:proofErr w:type="spellEnd"/>
+      <w:r>
+        <w:t>(</w:t>
+      </w:r>
+      <w:proofErr w:type="spellStart"/>
+      <w:proofErr w:type="gramEnd"/>
+      <w:r>
+        <w:t>diagrame</w:t>
+      </w:r>
+      <w:proofErr w:type="spellEnd"/>
+      <w:r>
+        <w:t xml:space="preserve"> de </w:t>
+      </w:r>
+      <w:proofErr w:type="spellStart"/>
+      <w:r>
+        <w:t>clasa</w:t>
+      </w:r>
+      <w:proofErr w:type="spellEnd"/>
+      <w:r>
+        <w:t xml:space="preserve">, de </w:t>
+      </w:r>
+      <w:proofErr w:type="spellStart"/>
+      <w:r>
+        <w:t>secventa</w:t>
+      </w:r>
+      <w:proofErr w:type="spellEnd"/>
+      <w:r>
+        <w:t xml:space="preserve">, scheme </w:t>
+      </w:r>
+      <w:proofErr w:type="spellStart"/>
+      <w:r>
+        <w:t>logice</w:t>
+      </w:r>
+      <w:proofErr w:type="spellEnd"/>
+      <w:r>
+        <w:t xml:space="preserve">, scheme hardware, </w:t>
+      </w:r>
+      <w:proofErr w:type="spellStart"/>
+      <w:r>
+        <w:t>modulele</w:t>
+      </w:r>
+      <w:proofErr w:type="spellEnd"/>
+      <w:r>
+        <w:t xml:space="preserve"> </w:t>
+      </w:r>
+      <w:proofErr w:type="spellStart"/>
+      <w:r>
+        <w:t>aplicatiei</w:t>
+      </w:r>
+      <w:proofErr w:type="spellEnd"/>
       <w:r>
         <w:t xml:space="preserve"> - software</w:t>
       </w:r>
@@ -57,7 +713,73 @@
         <w:ind w:firstLine="720"/>
       </w:pPr>
       <w:r>
-        <w:t>-implementarea solutiei(portiuni de cod, parti din schema, probleme cu care te-ai confruntat si solutii)</w:t>
+        <w:t>-</w:t>
+      </w:r>
+      <w:proofErr w:type="spellStart"/>
+      <w:r>
+        <w:t>implementarea</w:t>
+      </w:r>
+      <w:proofErr w:type="spellEnd"/>
+      <w:r>
+        <w:t xml:space="preserve"> </w:t>
+      </w:r>
+      <w:proofErr w:type="spellStart"/>
+      <w:proofErr w:type="gramStart"/>
+      <w:r>
+        <w:t>solutiei</w:t>
+      </w:r>
+      <w:proofErr w:type="spellEnd"/>
+      <w:r>
+        <w:t>(</w:t>
+      </w:r>
+      <w:proofErr w:type="spellStart"/>
+      <w:proofErr w:type="gramEnd"/>
+      <w:r>
+        <w:t>portiuni</w:t>
+      </w:r>
+      <w:proofErr w:type="spellEnd"/>
+      <w:r>
+        <w:t xml:space="preserve"> de cod, parti din schema, </w:t>
+      </w:r>
+      <w:proofErr w:type="spellStart"/>
+      <w:r>
+        <w:t>probleme</w:t>
+      </w:r>
+      <w:proofErr w:type="spellEnd"/>
+      <w:r>
+        <w:t xml:space="preserve"> cu care </w:t>
+      </w:r>
+      <w:proofErr w:type="spellStart"/>
+      <w:r>
+        <w:t>te</w:t>
+      </w:r>
+      <w:proofErr w:type="spellEnd"/>
+      <w:r>
+        <w:t xml:space="preserve">-ai </w:t>
+      </w:r>
+      <w:proofErr w:type="spellStart"/>
+      <w:r>
+        <w:t>confruntat</w:t>
+      </w:r>
+      <w:proofErr w:type="spellEnd"/>
+      <w:r>
+        <w:t xml:space="preserve"> </w:t>
+      </w:r>
+      <w:proofErr w:type="spellStart"/>
+      <w:r>
+        <w:t>si</w:t>
+      </w:r>
+      <w:proofErr w:type="spellEnd"/>
+      <w:r>
+        <w:t xml:space="preserve"> </w:t>
+      </w:r>
+      <w:proofErr w:type="spellStart"/>
+      <w:r>
+        <w:t>solutii</w:t>
+      </w:r>
+      <w:proofErr w:type="spellEnd"/>
+      <w:r>
+        <w:t>)</w:t>
       </w:r>
     </w:p>
     <w:p>
@@ -65,7 +787,41 @@
         <w:ind w:firstLine="720"/>
       </w:pPr>
       <w:r>
-        <w:t>- testarea solutiei(rezultate experimentale)</w:t>
+        <w:t xml:space="preserve">- </w:t>
+      </w:r>
+      <w:proofErr w:type="spellStart"/>
+      <w:r>
+        <w:t>testarea</w:t>
+      </w:r>
+      <w:proofErr w:type="spellEnd"/>
+      <w:r>
+        <w:t xml:space="preserve"> </w:t>
+      </w:r>
+      <w:proofErr w:type="spellStart"/>
+      <w:proofErr w:type="gramStart"/>
+      <w:r>
+        <w:t>solutiei</w:t>
+      </w:r>
+      <w:proofErr w:type="spellEnd"/>
+      <w:r>
+        <w:t>(</w:t>
+      </w:r>
+      <w:proofErr w:type="spellStart"/>
+      <w:proofErr w:type="gramEnd"/>
+      <w:r>
+        <w:t>rezultate</w:t>
+      </w:r>
+      <w:proofErr w:type="spellEnd"/>
+      <w:r>
+        <w:t xml:space="preserve"> </w:t>
+      </w:r>
+      <w:proofErr w:type="spellStart"/>
+      <w:r>
+        <w:t>experimentale</w:t>
+      </w:r>
+      <w:proofErr w:type="spellEnd"/>
+      <w:r>
+        <w:t>)</w:t>
       </w:r>
     </w:p>
     <w:p>
@@ -81,17 +837,227 @@
         <w:ind w:firstLine="720"/>
       </w:pPr>
       <w:r>
-        <w:t>5 cap - concluzii si directii de dezvoltare(ce ti-ai propus sa faci, ce ai reusit sa faci si cum se pot dezvolta mai departe solutii)</w:t>
+        <w:t xml:space="preserve">5 cap - </w:t>
+      </w:r>
+      <w:proofErr w:type="spellStart"/>
+      <w:r>
+        <w:t>concluzii</w:t>
+      </w:r>
+      <w:proofErr w:type="spellEnd"/>
+      <w:r>
+        <w:t xml:space="preserve"> </w:t>
+      </w:r>
+      <w:proofErr w:type="spellStart"/>
+      <w:r>
+        <w:t>si</w:t>
+      </w:r>
+      <w:proofErr w:type="spellEnd"/>
+      <w:r>
+        <w:t xml:space="preserve"> </w:t>
+      </w:r>
+      <w:proofErr w:type="spellStart"/>
+      <w:r>
+        <w:t>directii</w:t>
+      </w:r>
+      <w:proofErr w:type="spellEnd"/>
+      <w:r>
+        <w:t xml:space="preserve"> de </w:t>
+      </w:r>
+      <w:proofErr w:type="spellStart"/>
+      <w:proofErr w:type="gramStart"/>
+      <w:r>
+        <w:t>dezvoltare</w:t>
+      </w:r>
+      <w:proofErr w:type="spellEnd"/>
+      <w:r>
+        <w:t>(</w:t>
+      </w:r>
+      <w:proofErr w:type="spellStart"/>
+      <w:proofErr w:type="gramEnd"/>
+      <w:r>
+        <w:t>ce</w:t>
+      </w:r>
+      <w:proofErr w:type="spellEnd"/>
+      <w:r>
+        <w:t xml:space="preserve"> </w:t>
+      </w:r>
+      <w:proofErr w:type="spellStart"/>
+      <w:r>
+        <w:t>ti</w:t>
+      </w:r>
+      <w:proofErr w:type="spellEnd"/>
+      <w:r>
+        <w:t xml:space="preserve">-ai </w:t>
+      </w:r>
+      <w:proofErr w:type="spellStart"/>
+      <w:r>
+        <w:t>propus</w:t>
+      </w:r>
+      <w:proofErr w:type="spellEnd"/>
+      <w:r>
+        <w:t xml:space="preserve"> </w:t>
+      </w:r>
+      <w:proofErr w:type="spellStart"/>
+      <w:r>
+        <w:t>sa</w:t>
+      </w:r>
+      <w:proofErr w:type="spellEnd"/>
+      <w:r>
+        <w:t xml:space="preserve"> </w:t>
+      </w:r>
+      <w:proofErr w:type="spellStart"/>
+      <w:r>
+        <w:t>faci</w:t>
+      </w:r>
+      <w:proofErr w:type="spellEnd"/>
+      <w:r>
+        <w:t xml:space="preserve">, </w:t>
+      </w:r>
+      <w:proofErr w:type="spellStart"/>
+      <w:r>
+        <w:t>ce</w:t>
+      </w:r>
+      <w:proofErr w:type="spellEnd"/>
+      <w:r>
+        <w:t xml:space="preserve"> ai </w:t>
+      </w:r>
+      <w:proofErr w:type="spellStart"/>
+      <w:r>
+        <w:t>reusit</w:t>
+      </w:r>
+      <w:proofErr w:type="spellEnd"/>
+      <w:r>
+        <w:t xml:space="preserve"> </w:t>
+      </w:r>
+      <w:proofErr w:type="spellStart"/>
+      <w:r>
+        <w:t>sa</w:t>
+      </w:r>
+      <w:proofErr w:type="spellEnd"/>
+      <w:r>
+        <w:t xml:space="preserve"> </w:t>
+      </w:r>
+      <w:proofErr w:type="spellStart"/>
+      <w:r>
+        <w:t>faci</w:t>
+      </w:r>
+      <w:proofErr w:type="spellEnd"/>
+      <w:r>
+        <w:t xml:space="preserve"> </w:t>
+      </w:r>
+      <w:proofErr w:type="spellStart"/>
+      <w:r>
+        <w:t>si</w:t>
+      </w:r>
+      <w:proofErr w:type="spellEnd"/>
+      <w:r>
+        <w:t xml:space="preserve"> cum se pot </w:t>
+      </w:r>
+      <w:proofErr w:type="spellStart"/>
+      <w:r>
+        <w:t>dezvolta</w:t>
+      </w:r>
+      <w:proofErr w:type="spellEnd"/>
+      <w:r>
+        <w:t xml:space="preserve"> </w:t>
+      </w:r>
+      <w:proofErr w:type="spellStart"/>
+      <w:r>
+        <w:t>mai</w:t>
+      </w:r>
+      <w:proofErr w:type="spellEnd"/>
+      <w:r>
+        <w:t xml:space="preserve"> </w:t>
+      </w:r>
+      <w:proofErr w:type="spellStart"/>
+      <w:r>
+        <w:t>departe</w:t>
+      </w:r>
+      <w:proofErr w:type="spellEnd"/>
+      <w:r>
+        <w:t xml:space="preserve"> </w:t>
+      </w:r>
+      <w:proofErr w:type="spellStart"/>
+      <w:r>
+        <w:t>solutii</w:t>
+      </w:r>
+      <w:proofErr w:type="spellEnd"/>
+      <w:r>
+        <w:t>)</w:t>
       </w:r>
     </w:p>
     <w:p>
       <w:r>
-        <w:t>6 cap – bibliografie (citezi de unde ai luat)</w:t>
+        <w:t xml:space="preserve">6 cap – </w:t>
+      </w:r>
+      <w:proofErr w:type="spellStart"/>
+      <w:r>
+        <w:t>bibliografie</w:t>
+      </w:r>
+      <w:proofErr w:type="spellEnd"/>
+      <w:r>
+        <w:t xml:space="preserve"> (</w:t>
+      </w:r>
+      <w:proofErr w:type="spellStart"/>
+      <w:r>
+        <w:t>citezi</w:t>
+      </w:r>
+      <w:proofErr w:type="spellEnd"/>
+      <w:r>
+        <w:t xml:space="preserve"> de </w:t>
+      </w:r>
+      <w:proofErr w:type="spellStart"/>
+      <w:r>
+        <w:t>unde</w:t>
+      </w:r>
+      <w:proofErr w:type="spellEnd"/>
+      <w:r>
+        <w:t xml:space="preserve"> ai </w:t>
+      </w:r>
+      <w:proofErr w:type="spellStart"/>
+      <w:r>
+        <w:t>luat</w:t>
+      </w:r>
+      <w:proofErr w:type="spellEnd"/>
+      <w:r>
+        <w:t>)</w:t>
       </w:r>
     </w:p>
     <w:p>
       <w:r>
-        <w:t>Nr referinte – autori, firma, titlul doc</w:t>
+        <w:t xml:space="preserve">Nr </w:t>
+      </w:r>
+      <w:proofErr w:type="spellStart"/>
+      <w:r>
+        <w:t>referinte</w:t>
+      </w:r>
+      <w:proofErr w:type="spellEnd"/>
+      <w:r>
+        <w:t xml:space="preserve"> – </w:t>
+      </w:r>
+      <w:proofErr w:type="spellStart"/>
+      <w:r>
+        <w:t>autori</w:t>
+      </w:r>
+      <w:proofErr w:type="spellEnd"/>
+      <w:r>
+        <w:t xml:space="preserve">, </w:t>
+      </w:r>
+      <w:proofErr w:type="spellStart"/>
+      <w:r>
+        <w:t>firma</w:t>
+      </w:r>
+      <w:proofErr w:type="spellEnd"/>
+      <w:r>
+        <w:t xml:space="preserve">, </w:t>
+      </w:r>
+      <w:proofErr w:type="spellStart"/>
+      <w:r>
+        <w:t>titlul</w:t>
+      </w:r>
+      <w:proofErr w:type="spellEnd"/>
+      <w:r>
+        <w:t xml:space="preserve"> doc</w:t>
       </w:r>
     </w:p>
     <w:p>
@@ -103,12 +1069,204 @@
         </w:numPr>
       </w:pPr>
       <w:r>
-        <w:t>La pagini web – autorul, nume, titlul, unde a fost publicat documentul, conferinta unde a fost publicat, data cand a fost scris sau data cand ai accesat pagina web.</w:t>
+        <w:t xml:space="preserve">La </w:t>
+      </w:r>
+      <w:proofErr w:type="spellStart"/>
+      <w:r>
+        <w:t>pagini</w:t>
+      </w:r>
+      <w:proofErr w:type="spellEnd"/>
+      <w:r>
+        <w:t xml:space="preserve"> web – </w:t>
+      </w:r>
+      <w:proofErr w:type="spellStart"/>
+      <w:r>
+        <w:t>autorul</w:t>
+      </w:r>
+      <w:proofErr w:type="spellEnd"/>
+      <w:r>
+        <w:t xml:space="preserve">, </w:t>
+      </w:r>
+      <w:proofErr w:type="spellStart"/>
+      <w:r>
+        <w:t>nume</w:t>
+      </w:r>
+      <w:proofErr w:type="spellEnd"/>
+      <w:r>
+        <w:t xml:space="preserve">, </w:t>
+      </w:r>
+      <w:proofErr w:type="spellStart"/>
+      <w:r>
+        <w:t>titlul</w:t>
+      </w:r>
+      <w:proofErr w:type="spellEnd"/>
+      <w:r>
+        <w:t xml:space="preserve">, </w:t>
+      </w:r>
+      <w:proofErr w:type="spellStart"/>
+      <w:r>
+        <w:t>unde</w:t>
+      </w:r>
+      <w:proofErr w:type="spellEnd"/>
+      <w:r>
+        <w:t xml:space="preserve"> a </w:t>
+      </w:r>
+      <w:proofErr w:type="spellStart"/>
+      <w:r>
+        <w:t>fost</w:t>
+      </w:r>
+      <w:proofErr w:type="spellEnd"/>
+      <w:r>
+        <w:t xml:space="preserve"> </w:t>
+      </w:r>
+      <w:proofErr w:type="spellStart"/>
+      <w:r>
+        <w:t>publicat</w:t>
+      </w:r>
+      <w:proofErr w:type="spellEnd"/>
+      <w:r>
+        <w:t xml:space="preserve"> </w:t>
+      </w:r>
+      <w:proofErr w:type="spellStart"/>
+      <w:r>
+        <w:t>documentul</w:t>
+      </w:r>
+      <w:proofErr w:type="spellEnd"/>
+      <w:r>
+        <w:t xml:space="preserve">, </w:t>
+      </w:r>
+      <w:proofErr w:type="spellStart"/>
+      <w:r>
+        <w:t>conferinta</w:t>
+      </w:r>
+      <w:proofErr w:type="spellEnd"/>
+      <w:r>
+        <w:t xml:space="preserve"> </w:t>
+      </w:r>
+      <w:proofErr w:type="spellStart"/>
+      <w:r>
+        <w:t>unde</w:t>
+      </w:r>
+      <w:proofErr w:type="spellEnd"/>
+      <w:r>
+        <w:t xml:space="preserve"> a </w:t>
+      </w:r>
+      <w:proofErr w:type="spellStart"/>
+      <w:r>
+        <w:t>fost</w:t>
+      </w:r>
+      <w:proofErr w:type="spellEnd"/>
+      <w:r>
+        <w:t xml:space="preserve"> </w:t>
+      </w:r>
+      <w:proofErr w:type="spellStart"/>
+      <w:r>
+        <w:t>publicat</w:t>
+      </w:r>
+      <w:proofErr w:type="spellEnd"/>
+      <w:r>
+        <w:t xml:space="preserve">, data cand a </w:t>
+      </w:r>
+      <w:proofErr w:type="spellStart"/>
+      <w:r>
+        <w:t>fost</w:t>
+      </w:r>
+      <w:proofErr w:type="spellEnd"/>
+      <w:r>
+        <w:t xml:space="preserve"> </w:t>
+      </w:r>
+      <w:proofErr w:type="spellStart"/>
+      <w:r>
+        <w:t>scris</w:t>
+      </w:r>
+      <w:proofErr w:type="spellEnd"/>
+      <w:r>
+        <w:t xml:space="preserve"> </w:t>
+      </w:r>
+      <w:proofErr w:type="spellStart"/>
+      <w:r>
+        <w:t>sau</w:t>
+      </w:r>
+      <w:proofErr w:type="spellEnd"/>
+      <w:r>
+        <w:t xml:space="preserve"> data cand ai </w:t>
+      </w:r>
+      <w:proofErr w:type="spellStart"/>
+      <w:r>
+        <w:t>accesat</w:t>
+      </w:r>
+      <w:proofErr w:type="spellEnd"/>
+      <w:r>
+        <w:t xml:space="preserve"> </w:t>
+      </w:r>
+      <w:proofErr w:type="spellStart"/>
+      <w:r>
+        <w:t>pagina</w:t>
+      </w:r>
+      <w:proofErr w:type="spellEnd"/>
+      <w:r>
+        <w:t xml:space="preserve"> web.</w:t>
       </w:r>
     </w:p>
     <w:p>
       <w:r>
-        <w:t>La imagini – de unde ai preluat, numele, si de unde este.</w:t>
+        <w:t xml:space="preserve">La </w:t>
+      </w:r>
+      <w:proofErr w:type="spellStart"/>
+      <w:r>
+        <w:t>imagini</w:t>
+      </w:r>
+      <w:proofErr w:type="spellEnd"/>
+      <w:r>
+        <w:t xml:space="preserve"> – de </w:t>
+      </w:r>
+      <w:proofErr w:type="spellStart"/>
+      <w:r>
+        <w:t>unde</w:t>
+      </w:r>
+      <w:proofErr w:type="spellEnd"/>
+      <w:r>
+        <w:t xml:space="preserve"> ai </w:t>
+      </w:r>
+      <w:proofErr w:type="spellStart"/>
+      <w:r>
+        <w:t>preluat</w:t>
+      </w:r>
+      <w:proofErr w:type="spellEnd"/>
+      <w:r>
+        <w:t xml:space="preserve">, </w:t>
+      </w:r>
+      <w:proofErr w:type="spellStart"/>
+      <w:r>
+        <w:t>numele</w:t>
+      </w:r>
+      <w:proofErr w:type="spellEnd"/>
+      <w:r>
+        <w:t xml:space="preserve">, </w:t>
+      </w:r>
+      <w:proofErr w:type="spellStart"/>
+      <w:r>
+        <w:t>si</w:t>
+      </w:r>
+      <w:proofErr w:type="spellEnd"/>
+      <w:r>
+        <w:t xml:space="preserve"> de </w:t>
+      </w:r>
+      <w:proofErr w:type="spellStart"/>
+      <w:r>
+        <w:t>unde</w:t>
+      </w:r>
+      <w:proofErr w:type="spellEnd"/>
+      <w:r>
+        <w:t xml:space="preserve"> </w:t>
+      </w:r>
+      <w:proofErr w:type="spellStart"/>
+      <w:r>
+        <w:t>este</w:t>
+      </w:r>
+      <w:proofErr w:type="spellEnd"/>
+      <w:r>
+        <w:t>.</w:t>
       </w:r>
     </w:p>
     <w:p/>
@@ -123,17 +1281,89 @@
         <w:t xml:space="preserve"> </w:t>
       </w:r>
       <w:r>
-        <w:t>cum te protejezi de cei din exterior</w:t>
+        <w:t xml:space="preserve">cum </w:t>
+      </w:r>
+      <w:proofErr w:type="spellStart"/>
+      <w:r>
+        <w:t>te</w:t>
+      </w:r>
+      <w:proofErr w:type="spellEnd"/>
+      <w:r>
+        <w:t xml:space="preserve"> </w:t>
+      </w:r>
+      <w:proofErr w:type="spellStart"/>
+      <w:r>
+        <w:t>protejezi</w:t>
+      </w:r>
+      <w:proofErr w:type="spellEnd"/>
+      <w:r>
+        <w:t xml:space="preserve"> de </w:t>
+      </w:r>
+      <w:proofErr w:type="spellStart"/>
+      <w:r>
+        <w:t>cei</w:t>
+      </w:r>
+      <w:proofErr w:type="spellEnd"/>
+      <w:r>
+        <w:t xml:space="preserve"> din exterior</w:t>
       </w:r>
     </w:p>
     <w:p>
       <w:r>
-        <w:t>User pt device</w:t>
+        <w:t xml:space="preserve">User </w:t>
+      </w:r>
+      <w:proofErr w:type="spellStart"/>
+      <w:r>
+        <w:t>pt</w:t>
+      </w:r>
+      <w:proofErr w:type="spellEnd"/>
+      <w:r>
+        <w:t xml:space="preserve"> device</w:t>
       </w:r>
     </w:p>
     <w:p>
       <w:r>
-        <w:t>La testare – calibrare (cum ai calibrat senzorii de temperatura)</w:t>
+        <w:t xml:space="preserve">La </w:t>
+      </w:r>
+      <w:proofErr w:type="spellStart"/>
+      <w:r>
+        <w:t>testare</w:t>
+      </w:r>
+      <w:proofErr w:type="spellEnd"/>
+      <w:r>
+        <w:t xml:space="preserve"> – </w:t>
+      </w:r>
+      <w:proofErr w:type="spellStart"/>
+      <w:r>
+        <w:t>calibrare</w:t>
+      </w:r>
+      <w:proofErr w:type="spellEnd"/>
+      <w:r>
+        <w:t xml:space="preserve"> (cum ai </w:t>
+      </w:r>
+      <w:proofErr w:type="spellStart"/>
+      <w:r>
+        <w:t>calibrat</w:t>
+      </w:r>
+      <w:proofErr w:type="spellEnd"/>
+      <w:r>
+        <w:t xml:space="preserve"> </w:t>
+      </w:r>
+      <w:proofErr w:type="spellStart"/>
+      <w:r>
+        <w:t>senzorii</w:t>
+      </w:r>
+      <w:proofErr w:type="spellEnd"/>
+      <w:r>
+        <w:t xml:space="preserve"> de </w:t>
+      </w:r>
+      <w:proofErr w:type="spellStart"/>
+      <w:r>
+        <w:t>temperatura</w:t>
+      </w:r>
+      <w:proofErr w:type="spellEnd"/>
+      <w:r>
+        <w:t>)</w:t>
       </w:r>
     </w:p>
     <w:p/>
@@ -142,8 +1372,13 @@
     <w:p/>
     <w:p/>
     <w:p>
-      <w:r>
-        <w:t>Prezentare:</w:t>
+      <w:proofErr w:type="spellStart"/>
+      <w:r>
+        <w:t>Prezentare</w:t>
+      </w:r>
+      <w:proofErr w:type="spellEnd"/>
+      <w:r>
+        <w:t>:</w:t>
       </w:r>
     </w:p>
     <w:p/>
@@ -154,51 +1389,498 @@
     </w:p>
     <w:p>
       <w:r>
-        <w:t>Slide1 – pagina de titlu</w:t>
-      </w:r>
+        <w:t xml:space="preserve">Slide1 – </w:t>
+      </w:r>
+      <w:proofErr w:type="spellStart"/>
+      <w:r>
+        <w:t>pagina</w:t>
+      </w:r>
+      <w:proofErr w:type="spellEnd"/>
+      <w:r>
+        <w:t xml:space="preserve"> de </w:t>
+      </w:r>
+      <w:proofErr w:type="spellStart"/>
+      <w:r>
+        <w:t>titlu</w:t>
+      </w:r>
+      <w:proofErr w:type="spellEnd"/>
     </w:p>
     <w:p>
       <w:r>
-        <w:t>Slide2- cuprinsul prezentarii</w:t>
-      </w:r>
-      <w:r>
-        <w:t>(optional, daca nu ai timp, sari peste)</w:t>
+        <w:t xml:space="preserve">Slide2- </w:t>
+      </w:r>
+      <w:proofErr w:type="spellStart"/>
+      <w:r>
+        <w:t>cuprinsul</w:t>
+      </w:r>
+      <w:proofErr w:type="spellEnd"/>
+      <w:r>
+        <w:t xml:space="preserve"> </w:t>
+      </w:r>
+      <w:proofErr w:type="spellStart"/>
+      <w:proofErr w:type="gramStart"/>
+      <w:r>
+        <w:t>prezentarii</w:t>
+      </w:r>
+      <w:proofErr w:type="spellEnd"/>
+      <w:r>
+        <w:t>(</w:t>
+      </w:r>
+      <w:proofErr w:type="gramEnd"/>
+      <w:r>
+        <w:t xml:space="preserve">optional, </w:t>
+      </w:r>
+      <w:proofErr w:type="spellStart"/>
+      <w:r>
+        <w:t>daca</w:t>
+      </w:r>
+      <w:proofErr w:type="spellEnd"/>
+      <w:r>
+        <w:t xml:space="preserve"> nu ai </w:t>
+      </w:r>
+      <w:proofErr w:type="spellStart"/>
+      <w:r>
+        <w:t>timp</w:t>
+      </w:r>
+      <w:proofErr w:type="spellEnd"/>
+      <w:r>
+        <w:t xml:space="preserve">, sari </w:t>
+      </w:r>
+      <w:proofErr w:type="spellStart"/>
+      <w:r>
+        <w:t>peste</w:t>
+      </w:r>
+      <w:proofErr w:type="spellEnd"/>
+      <w:r>
+        <w:t>)</w:t>
       </w:r>
     </w:p>
     <w:p>
       <w:r>
-        <w:t>Slide3 – introducere(contextual in care ai ales tema, ce problema incerci sa rezolvi, ce ti-ai propus sa faci, ce ai realizat, nu detaliat)</w:t>
+        <w:t xml:space="preserve">Slide3 – </w:t>
+      </w:r>
+      <w:proofErr w:type="spellStart"/>
+      <w:proofErr w:type="gramStart"/>
+      <w:r>
+        <w:t>introducere</w:t>
+      </w:r>
+      <w:proofErr w:type="spellEnd"/>
+      <w:r>
+        <w:t>(</w:t>
+      </w:r>
+      <w:proofErr w:type="gramEnd"/>
+      <w:r>
+        <w:t xml:space="preserve">contextual in care ai ales </w:t>
+      </w:r>
+      <w:proofErr w:type="spellStart"/>
+      <w:r>
+        <w:t>tema</w:t>
+      </w:r>
+      <w:proofErr w:type="spellEnd"/>
+      <w:r>
+        <w:t xml:space="preserve">, </w:t>
+      </w:r>
+      <w:proofErr w:type="spellStart"/>
+      <w:r>
+        <w:t>ce</w:t>
+      </w:r>
+      <w:proofErr w:type="spellEnd"/>
+      <w:r>
+        <w:t xml:space="preserve"> </w:t>
+      </w:r>
+      <w:proofErr w:type="spellStart"/>
+      <w:r>
+        <w:t>problema</w:t>
+      </w:r>
+      <w:proofErr w:type="spellEnd"/>
+      <w:r>
+        <w:t xml:space="preserve"> </w:t>
+      </w:r>
+      <w:proofErr w:type="spellStart"/>
+      <w:r>
+        <w:t>incerci</w:t>
+      </w:r>
+      <w:proofErr w:type="spellEnd"/>
+      <w:r>
+        <w:t xml:space="preserve"> </w:t>
+      </w:r>
+      <w:proofErr w:type="spellStart"/>
+      <w:r>
+        <w:t>sa</w:t>
+      </w:r>
+      <w:proofErr w:type="spellEnd"/>
+      <w:r>
+        <w:t xml:space="preserve"> </w:t>
+      </w:r>
+      <w:proofErr w:type="spellStart"/>
+      <w:r>
+        <w:t>rezolvi</w:t>
+      </w:r>
+      <w:proofErr w:type="spellEnd"/>
+      <w:r>
+        <w:t xml:space="preserve">, </w:t>
+      </w:r>
+      <w:proofErr w:type="spellStart"/>
+      <w:r>
+        <w:t>ce</w:t>
+      </w:r>
+      <w:proofErr w:type="spellEnd"/>
+      <w:r>
+        <w:t xml:space="preserve"> </w:t>
+      </w:r>
+      <w:proofErr w:type="spellStart"/>
+      <w:r>
+        <w:t>ti</w:t>
+      </w:r>
+      <w:proofErr w:type="spellEnd"/>
+      <w:r>
+        <w:t xml:space="preserve">-ai </w:t>
+      </w:r>
+      <w:proofErr w:type="spellStart"/>
+      <w:r>
+        <w:t>propus</w:t>
+      </w:r>
+      <w:proofErr w:type="spellEnd"/>
+      <w:r>
+        <w:t xml:space="preserve"> </w:t>
+      </w:r>
+      <w:proofErr w:type="spellStart"/>
+      <w:r>
+        <w:t>sa</w:t>
+      </w:r>
+      <w:proofErr w:type="spellEnd"/>
+      <w:r>
+        <w:t xml:space="preserve"> </w:t>
+      </w:r>
+      <w:proofErr w:type="spellStart"/>
+      <w:r>
+        <w:t>faci</w:t>
+      </w:r>
+      <w:proofErr w:type="spellEnd"/>
+      <w:r>
+        <w:t xml:space="preserve">, </w:t>
+      </w:r>
+      <w:proofErr w:type="spellStart"/>
+      <w:r>
+        <w:t>ce</w:t>
+      </w:r>
+      <w:proofErr w:type="spellEnd"/>
+      <w:r>
+        <w:t xml:space="preserve"> ai </w:t>
+      </w:r>
+      <w:proofErr w:type="spellStart"/>
+      <w:r>
+        <w:t>realizat</w:t>
+      </w:r>
+      <w:proofErr w:type="spellEnd"/>
+      <w:r>
+        <w:t xml:space="preserve">, nu </w:t>
+      </w:r>
+      <w:proofErr w:type="spellStart"/>
+      <w:r>
+        <w:t>detaliat</w:t>
+      </w:r>
+      <w:proofErr w:type="spellEnd"/>
+      <w:r>
+        <w:t>)</w:t>
       </w:r>
     </w:p>
     <w:p>
       <w:r>
-        <w:t>Slide4 – competitie(ce alte solutii exista, cum te diferentiezi)</w:t>
+        <w:t xml:space="preserve">Slide4 – </w:t>
+      </w:r>
+      <w:proofErr w:type="spellStart"/>
+      <w:proofErr w:type="gramStart"/>
+      <w:r>
+        <w:t>competitie</w:t>
+      </w:r>
+      <w:proofErr w:type="spellEnd"/>
+      <w:r>
+        <w:t>(</w:t>
+      </w:r>
+      <w:proofErr w:type="spellStart"/>
+      <w:proofErr w:type="gramEnd"/>
+      <w:r>
+        <w:t>ce</w:t>
+      </w:r>
+      <w:proofErr w:type="spellEnd"/>
+      <w:r>
+        <w:t xml:space="preserve"> </w:t>
+      </w:r>
+      <w:proofErr w:type="spellStart"/>
+      <w:r>
+        <w:t>alte</w:t>
+      </w:r>
+      <w:proofErr w:type="spellEnd"/>
+      <w:r>
+        <w:t xml:space="preserve"> </w:t>
+      </w:r>
+      <w:proofErr w:type="spellStart"/>
+      <w:r>
+        <w:t>solutii</w:t>
+      </w:r>
+      <w:proofErr w:type="spellEnd"/>
+      <w:r>
+        <w:t xml:space="preserve"> </w:t>
+      </w:r>
+      <w:proofErr w:type="spellStart"/>
+      <w:r>
+        <w:t>exista</w:t>
+      </w:r>
+      <w:proofErr w:type="spellEnd"/>
+      <w:r>
+        <w:t xml:space="preserve">, cum </w:t>
+      </w:r>
+      <w:proofErr w:type="spellStart"/>
+      <w:r>
+        <w:t>te</w:t>
+      </w:r>
+      <w:proofErr w:type="spellEnd"/>
+      <w:r>
+        <w:t xml:space="preserve"> </w:t>
+      </w:r>
+      <w:proofErr w:type="spellStart"/>
+      <w:r>
+        <w:t>diferentiezi</w:t>
+      </w:r>
+      <w:proofErr w:type="spellEnd"/>
+      <w:r>
+        <w:t>)</w:t>
       </w:r>
     </w:p>
     <w:p>
       <w:r>
-        <w:t>Slide5-Argitectura(pe scurt, cum e impartit sistemul, diagrama)</w:t>
+        <w:t>Slide5-</w:t>
+      </w:r>
+      <w:proofErr w:type="gramStart"/>
+      <w:r>
+        <w:t>Argitectura(</w:t>
+      </w:r>
+      <w:proofErr w:type="gramEnd"/>
+      <w:r>
+        <w:t xml:space="preserve">pe </w:t>
+      </w:r>
+      <w:proofErr w:type="spellStart"/>
+      <w:r>
+        <w:t>scurt</w:t>
+      </w:r>
+      <w:proofErr w:type="spellEnd"/>
+      <w:r>
+        <w:t xml:space="preserve">, cum e </w:t>
+      </w:r>
+      <w:proofErr w:type="spellStart"/>
+      <w:r>
+        <w:t>impartit</w:t>
+      </w:r>
+      <w:proofErr w:type="spellEnd"/>
+      <w:r>
+        <w:t xml:space="preserve"> </w:t>
+      </w:r>
+      <w:proofErr w:type="spellStart"/>
+      <w:r>
+        <w:t>sistemul</w:t>
+      </w:r>
+      <w:proofErr w:type="spellEnd"/>
+      <w:r>
+        <w:t xml:space="preserve">, </w:t>
+      </w:r>
+      <w:proofErr w:type="spellStart"/>
+      <w:r>
+        <w:t>diagrama</w:t>
+      </w:r>
+      <w:proofErr w:type="spellEnd"/>
+      <w:r>
+        <w:t>)</w:t>
       </w:r>
     </w:p>
     <w:p>
       <w:r>
-        <w:t>Slide6- Implementarea solutii(mai multe slide-uri, scheme hardware, program)</w:t>
+        <w:t xml:space="preserve">Slide6- </w:t>
+      </w:r>
+      <w:proofErr w:type="spellStart"/>
+      <w:r>
+        <w:t>Implementarea</w:t>
+      </w:r>
+      <w:proofErr w:type="spellEnd"/>
+      <w:r>
+        <w:t xml:space="preserve"> </w:t>
+      </w:r>
+      <w:proofErr w:type="spellStart"/>
+      <w:proofErr w:type="gramStart"/>
+      <w:r>
+        <w:t>soluti</w:t>
+      </w:r>
+      <w:r>
+        <w:t>e</w:t>
+      </w:r>
+      <w:r>
+        <w:t>i</w:t>
+      </w:r>
+      <w:proofErr w:type="spellEnd"/>
+      <w:r>
+        <w:t>(</w:t>
+      </w:r>
+      <w:proofErr w:type="spellStart"/>
+      <w:proofErr w:type="gramEnd"/>
+      <w:r>
+        <w:t>mai</w:t>
+      </w:r>
+      <w:proofErr w:type="spellEnd"/>
+      <w:r>
+        <w:t xml:space="preserve"> </w:t>
+      </w:r>
+      <w:proofErr w:type="spellStart"/>
+      <w:r>
+        <w:t>multe</w:t>
+      </w:r>
+      <w:proofErr w:type="spellEnd"/>
+      <w:r>
+        <w:t xml:space="preserve"> slide-</w:t>
+      </w:r>
+      <w:proofErr w:type="spellStart"/>
+      <w:r>
+        <w:t>uri</w:t>
+      </w:r>
+      <w:proofErr w:type="spellEnd"/>
+      <w:r>
+        <w:t>, scheme hardware, program)</w:t>
       </w:r>
     </w:p>
     <w:p>
-      <w:r>
-        <w:t xml:space="preserve">Demo(interfata cu utilizatorul si </w:t>
-      </w:r>
-      <w:r>
-        <w:t>(componente,module)</w:t>
+      <w:proofErr w:type="gramStart"/>
+      <w:r>
+        <w:t>Demo(</w:t>
+      </w:r>
+      <w:proofErr w:type="spellStart"/>
+      <w:proofErr w:type="gramEnd"/>
+      <w:r>
+        <w:t>interfata</w:t>
+      </w:r>
+      <w:proofErr w:type="spellEnd"/>
+      <w:r>
+        <w:t xml:space="preserve"> cu </w:t>
+      </w:r>
+      <w:proofErr w:type="spellStart"/>
+      <w:r>
+        <w:t>utilizatorul</w:t>
+      </w:r>
+      <w:proofErr w:type="spellEnd"/>
+      <w:r>
+        <w:t xml:space="preserve"> </w:t>
+      </w:r>
+      <w:proofErr w:type="spellStart"/>
+      <w:r>
+        <w:t>si</w:t>
+      </w:r>
+      <w:proofErr w:type="spellEnd"/>
+      <w:r>
+        <w:t xml:space="preserve"> </w:t>
+      </w:r>
+      <w:r>
+        <w:t>(</w:t>
+      </w:r>
+      <w:proofErr w:type="spellStart"/>
+      <w:r>
+        <w:t>componente,module</w:t>
+      </w:r>
+      <w:proofErr w:type="spellEnd"/>
+      <w:r>
+        <w:t>)</w:t>
       </w:r>
       <w:r>
         <w:t>)</w:t>
       </w:r>
     </w:p>
     <w:p>
-      <w:r>
-        <w:t>Concluzii si directii de dezvoltare(ce ti-ai propus, ce ai reusit, cum se poate dezvolta)</w:t>
+      <w:proofErr w:type="spellStart"/>
+      <w:r>
+        <w:t>Concluzii</w:t>
+      </w:r>
+      <w:proofErr w:type="spellEnd"/>
+      <w:r>
+        <w:t xml:space="preserve"> </w:t>
+      </w:r>
+      <w:proofErr w:type="spellStart"/>
+      <w:r>
+        <w:t>si</w:t>
+      </w:r>
+      <w:proofErr w:type="spellEnd"/>
+      <w:r>
+        <w:t xml:space="preserve"> </w:t>
+      </w:r>
+      <w:proofErr w:type="spellStart"/>
+      <w:r>
+        <w:t>directii</w:t>
+      </w:r>
+      <w:proofErr w:type="spellEnd"/>
+      <w:r>
+        <w:t xml:space="preserve"> de </w:t>
+      </w:r>
+      <w:proofErr w:type="spellStart"/>
+      <w:proofErr w:type="gramStart"/>
+      <w:r>
+        <w:t>dezvoltare</w:t>
+      </w:r>
+      <w:proofErr w:type="spellEnd"/>
+      <w:r>
+        <w:t>(</w:t>
+      </w:r>
+      <w:proofErr w:type="spellStart"/>
+      <w:proofErr w:type="gramEnd"/>
+      <w:r>
+        <w:t>ce</w:t>
+      </w:r>
+      <w:proofErr w:type="spellEnd"/>
+      <w:r>
+        <w:t xml:space="preserve"> </w:t>
+      </w:r>
+      <w:proofErr w:type="spellStart"/>
+      <w:r>
+        <w:t>ti</w:t>
+      </w:r>
+      <w:proofErr w:type="spellEnd"/>
+      <w:r>
+        <w:t xml:space="preserve">-ai </w:t>
+      </w:r>
+      <w:proofErr w:type="spellStart"/>
+      <w:r>
+        <w:t>propus</w:t>
+      </w:r>
+      <w:proofErr w:type="spellEnd"/>
+      <w:r>
+        <w:t xml:space="preserve">, </w:t>
+      </w:r>
+      <w:proofErr w:type="spellStart"/>
+      <w:r>
+        <w:t>ce</w:t>
+      </w:r>
+      <w:proofErr w:type="spellEnd"/>
+      <w:r>
+        <w:t xml:space="preserve"> ai </w:t>
+      </w:r>
+      <w:proofErr w:type="spellStart"/>
+      <w:r>
+        <w:t>reusit</w:t>
+      </w:r>
+      <w:proofErr w:type="spellEnd"/>
+      <w:r>
+        <w:t xml:space="preserve">, cum se </w:t>
+      </w:r>
+      <w:proofErr w:type="spellStart"/>
+      <w:r>
+        <w:t>poate</w:t>
+      </w:r>
+      <w:proofErr w:type="spellEnd"/>
+      <w:r>
+        <w:t xml:space="preserve"> </w:t>
+      </w:r>
+      <w:proofErr w:type="spellStart"/>
+      <w:r>
+        <w:t>dezvolta</w:t>
+      </w:r>
+      <w:proofErr w:type="spellEnd"/>
+      <w:r>
+        <w:t>)</w:t>
       </w:r>
     </w:p>
     <w:p/>
@@ -1069,6 +2751,15 @@
 </file>
 
 <file path=customXml/item1.xml><?xml version="1.0" encoding="utf-8"?>
+<?mso-contentType ?>
+<FormTemplates xmlns="http://schemas.microsoft.com/sharepoint/v3/contenttype/forms">
+  <Display>DocumentLibraryForm</Display>
+  <Edit>DocumentLibraryForm</Edit>
+  <New>DocumentLibraryForm</New>
+</FormTemplates>
+</file>
+
+<file path=customXml/item2.xml><?xml version="1.0" encoding="utf-8"?>
 <ct:contentTypeSchema xmlns:ct="http://schemas.microsoft.com/office/2006/metadata/contentType" xmlns:ma="http://schemas.microsoft.com/office/2006/metadata/properties/metaAttributes" ct:_="" ma:_="" ma:contentTypeName="Document" ma:contentTypeID="0x010100B23128F73278D145A7D0CA9F60DFEE1B" ma:contentTypeVersion="2" ma:contentTypeDescription="Create a new document." ma:contentTypeScope="" ma:versionID="08fee02834673c2c13e99d3e7e928c59">
   <xsd:schema xmlns:xsd="http://www.w3.org/2001/XMLSchema" xmlns:xs="http://www.w3.org/2001/XMLSchema" xmlns:p="http://schemas.microsoft.com/office/2006/metadata/properties" xmlns:ns3="1923af65-06ec-4edb-9c94-0ca57ec169ad" targetNamespace="http://schemas.microsoft.com/office/2006/metadata/properties" ma:root="true" ma:fieldsID="27131165734d5d3598cfd51946cd734c" ns3:_="">
     <xsd:import namespace="1923af65-06ec-4edb-9c94-0ca57ec169ad"/>
@@ -1200,15 +2891,6 @@
 </ct:contentTypeSchema>
 </file>
 
-<file path=customXml/item2.xml><?xml version="1.0" encoding="utf-8"?>
-<?mso-contentType ?>
-<FormTemplates xmlns="http://schemas.microsoft.com/sharepoint/v3/contenttype/forms">
-  <Display>DocumentLibraryForm</Display>
-  <Edit>DocumentLibraryForm</Edit>
-  <New>DocumentLibraryForm</New>
-</FormTemplates>
-</file>
-
 <file path=customXml/item3.xml><?xml version="1.0" encoding="utf-8"?>
 <p:properties xmlns:p="http://schemas.microsoft.com/office/2006/metadata/properties" xmlns:xsi="http://www.w3.org/2001/XMLSchema-instance" xmlns:pc="http://schemas.microsoft.com/office/infopath/2007/PartnerControls">
   <documentManagement/>
@@ -1216,6 +2898,14 @@
 </file>
 
 <file path=customXml/itemProps1.xml><?xml version="1.0" encoding="utf-8"?>
+<ds:datastoreItem xmlns:ds="http://schemas.openxmlformats.org/officeDocument/2006/customXml" ds:itemID="{03A45D20-1FAB-4725-B31A-3AF46E61D0B0}">
+  <ds:schemaRefs>
+    <ds:schemaRef ds:uri="http://schemas.microsoft.com/sharepoint/v3/contenttype/forms"/>
+  </ds:schemaRefs>
+</ds:datastoreItem>
+</file>
+
+<file path=customXml/itemProps2.xml><?xml version="1.0" encoding="utf-8"?>
 <ds:datastoreItem xmlns:ds="http://schemas.openxmlformats.org/officeDocument/2006/customXml" ds:itemID="{1F03D1CB-26FA-4D4E-BBD3-F43602259536}">
   <ds:schemaRefs>
     <ds:schemaRef ds:uri="http://schemas.microsoft.com/office/2006/metadata/contentType"/>
@@ -1233,14 +2923,6 @@
 </ds:datastoreItem>
 </file>
 
-<file path=customXml/itemProps2.xml><?xml version="1.0" encoding="utf-8"?>
-<ds:datastoreItem xmlns:ds="http://schemas.openxmlformats.org/officeDocument/2006/customXml" ds:itemID="{03A45D20-1FAB-4725-B31A-3AF46E61D0B0}">
-  <ds:schemaRefs>
-    <ds:schemaRef ds:uri="http://schemas.microsoft.com/sharepoint/v3/contenttype/forms"/>
-  </ds:schemaRefs>
-</ds:datastoreItem>
-</file>
-
 <file path=customXml/itemProps3.xml><?xml version="1.0" encoding="utf-8"?>
 <ds:datastoreItem xmlns:ds="http://schemas.openxmlformats.org/officeDocument/2006/customXml" ds:itemID="{BDEA6613-7754-4312-AE99-F0C3D7564423}">
   <ds:schemaRefs>

</xml_diff>